<commit_message>
Mi sono dimenticato anche di questo
</commit_message>
<xml_diff>
--- a/Test Planning/Test_insertRecensioni.docx
+++ b/Test Planning/Test_insertRecensioni.docx
@@ -80,7 +80,15 @@
           </w:tcPr>
           <w:p>
             <w:r>
-              <w:t>Test Insert Recensioni</w:t>
+              <w:t xml:space="preserve">Test </w:t>
+            </w:r>
+            <w:proofErr w:type="spellStart"/>
+            <w:r>
+              <w:t>Insert</w:t>
+            </w:r>
+            <w:proofErr w:type="spellEnd"/>
+            <w:r>
+              <w:t xml:space="preserve"> Recensioni</w:t>
             </w:r>
           </w:p>
         </w:tc>
@@ -401,7 +409,15 @@
           </w:tcPr>
           <w:p>
             <w:r>
-              <w:t>La recensione viene inserita nel database con il valore di “Pending” ad 1 con successo. Verrà anche mostrato un toast che dice “La recensione è stata inserita con successo ed in attesa di approvazione”.</w:t>
+              <w:t>La recensione viene inserita nel database con il valore di “</w:t>
+            </w:r>
+            <w:proofErr w:type="spellStart"/>
+            <w:r>
+              <w:t>Pending</w:t>
+            </w:r>
+            <w:proofErr w:type="spellEnd"/>
+            <w:r>
+              <w:t>” ad 1 con successo. Verrà anche mostrato un toast che dice “La recensione è stata inserita con successo ed in attesa di approvazione”.</w:t>
             </w:r>
           </w:p>
         </w:tc>
@@ -444,13 +460,15 @@
           </w:tcPr>
           <w:p>
             <w:r>
-              <w:t>La recensione viene inserita nel database con il valore di “Pending” ad 1 con successo.</w:t>
-            </w:r>
-            <w:r>
-              <w:t xml:space="preserve"> </w:t>
-            </w:r>
-            <w:r>
-              <w:t>Verrà anche mostrato un toast che dice “La recensione è stata inserita con successo ed in attesa di approvazione”.</w:t>
+              <w:t>La recensione viene inserita nel database con il valore di “</w:t>
+            </w:r>
+            <w:proofErr w:type="spellStart"/>
+            <w:r>
+              <w:t>Pending</w:t>
+            </w:r>
+            <w:proofErr w:type="spellEnd"/>
+            <w:r>
+              <w:t>” ad 1 con successo. Verrà anche mostrato un toast che dice “La recensione è stata inserita con successo ed in attesa di approvazione”.</w:t>
             </w:r>
           </w:p>
         </w:tc>
@@ -483,7 +501,28 @@
           </w:tcPr>
           <w:p>
             <w:r>
-              <w:t>Un utente inserisce una recensione contente caratteri speciali tipo l’euro</w:t>
+              <w:t xml:space="preserve">Un utente inserisce una recensione contente caratteri speciali </w:t>
+            </w:r>
+            <w:r>
+              <w:t>il simbolo del grado</w:t>
+            </w:r>
+          </w:p>
+        </w:tc>
+        <w:tc>
+          <w:tcPr>
+            <w:tcW w:w="3660" w:type="dxa"/>
+          </w:tcPr>
+          <w:p>
+            <w:r>
+              <w:t>La recensione viene inserita nel database con il valore di “</w:t>
+            </w:r>
+            <w:proofErr w:type="spellStart"/>
+            <w:r>
+              <w:t>Pending</w:t>
+            </w:r>
+            <w:proofErr w:type="spellEnd"/>
+            <w:r>
+              <w:t>” ad 1 con successo. Verrà anche mostrato un toast che dice “La recensione è stata inserita con successo ed in attesa di approvazione”.</w:t>
             </w:r>
             <w:bookmarkStart w:id="0" w:name="_GoBack"/>
             <w:bookmarkEnd w:id="0"/>
@@ -491,17 +530,11 @@
         </w:tc>
         <w:tc>
           <w:tcPr>
-            <w:tcW w:w="3660" w:type="dxa"/>
-          </w:tcPr>
-          <w:p/>
-        </w:tc>
-        <w:tc>
-          <w:tcPr>
             <w:tcW w:w="2114" w:type="dxa"/>
           </w:tcPr>
           <w:p>
             <w:r>
-              <w:t>NON SUPERATO</w:t>
+              <w:t>Superato</w:t>
             </w:r>
           </w:p>
         </w:tc>
@@ -641,6 +674,7 @@
     <w:lsdException w:name="HTML Sample" w:semiHidden="1" w:unhideWhenUsed="1"/>
     <w:lsdException w:name="HTML Typewriter" w:semiHidden="1" w:unhideWhenUsed="1"/>
     <w:lsdException w:name="HTML Variable" w:semiHidden="1" w:unhideWhenUsed="1"/>
+    <w:lsdException w:name="Normal Table" w:semiHidden="1" w:unhideWhenUsed="1"/>
     <w:lsdException w:name="annotation subject" w:semiHidden="1" w:unhideWhenUsed="1"/>
     <w:lsdException w:name="No List" w:semiHidden="1" w:unhideWhenUsed="1"/>
     <w:lsdException w:name="Outline List 1" w:semiHidden="1" w:unhideWhenUsed="1"/>
@@ -687,8 +721,10 @@
     <w:lsdException w:name="Table Subtle 2" w:semiHidden="1" w:unhideWhenUsed="1"/>
     <w:lsdException w:name="Table Web 1" w:semiHidden="1" w:unhideWhenUsed="1"/>
     <w:lsdException w:name="Table Web 2" w:semiHidden="1" w:unhideWhenUsed="1"/>
+    <w:lsdException w:name="Table Web 3" w:semiHidden="1" w:unhideWhenUsed="1"/>
     <w:lsdException w:name="Balloon Text" w:semiHidden="1" w:unhideWhenUsed="1"/>
     <w:lsdException w:name="Table Grid" w:uiPriority="39"/>
+    <w:lsdException w:name="Table Theme" w:semiHidden="1" w:unhideWhenUsed="1"/>
     <w:lsdException w:name="Placeholder Text" w:semiHidden="1"/>
     <w:lsdException w:name="No Spacing" w:uiPriority="1" w:qFormat="1"/>
     <w:lsdException w:name="Light Shading" w:uiPriority="60"/>

</xml_diff>